<commit_message>
update resume, portfolio, and css
</commit_message>
<xml_diff>
--- a/_site/assets/documents/profile.docx
+++ b/_site/assets/documents/profile.docx
@@ -731,8 +731,6 @@
         </w:rPr>
         <w:t>MongoDB, MySQL</w:t>
       </w:r>
-      <w:bookmarkStart w:id="0" w:name="_GoBack"/>
-      <w:bookmarkEnd w:id="0"/>
     </w:p>
     <w:p>
       <w:pPr>
@@ -920,7 +918,10 @@
         <w:contextualSpacing/>
         <w:textAlignment w:val="baseline"/>
         <w:rPr>
-          <w:rFonts w:ascii="Calibri" w:eastAsia="Times New Roman" w:hAnsi="Calibri" w:cs="Calibri"/>
+          <w:rStyle w:val="Hyperlink"/>
+          <w:rFonts w:ascii="Calibri" w:eastAsia="Times New Roman" w:hAnsi="Calibri" w:cs="Calibri"/>
+          <w:color w:val="auto"/>
+          <w:u w:val="none"/>
         </w:rPr>
       </w:pPr>
       <w:hyperlink r:id="rId9" w:history="1">
@@ -933,6 +934,167 @@
           <w:t>https://ajz003.github.io/Summon-Simulator/</w:t>
         </w:r>
       </w:hyperlink>
+      <w:bookmarkStart w:id="0" w:name="_GoBack"/>
+      <w:bookmarkEnd w:id="0"/>
+    </w:p>
+    <w:p>
+      <w:pPr>
+        <w:spacing w:after="0" w:line="240" w:lineRule="auto"/>
+        <w:ind w:left="720"/>
+        <w:contextualSpacing/>
+        <w:textAlignment w:val="baseline"/>
+        <w:rPr>
+          <w:rStyle w:val="Hyperlink"/>
+          <w:rFonts w:ascii="Calibri" w:eastAsia="Times New Roman" w:hAnsi="Calibri" w:cs="Calibri"/>
+          <w:color w:val="auto"/>
+          <w:u w:val="none"/>
+        </w:rPr>
+      </w:pPr>
+    </w:p>
+    <w:p>
+      <w:pPr>
+        <w:spacing w:after="0" w:line="240" w:lineRule="auto"/>
+        <w:contextualSpacing/>
+        <w:rPr>
+          <w:rFonts w:ascii="Calibri" w:eastAsia="Times New Roman" w:hAnsi="Calibri" w:cs="Calibri"/>
+          <w:b/>
+          <w:bCs/>
+        </w:rPr>
+      </w:pPr>
+      <w:r>
+        <w:rPr>
+          <w:rFonts w:ascii="Calibri" w:eastAsia="Times New Roman" w:hAnsi="Calibri" w:cs="Calibri"/>
+          <w:b/>
+          <w:bCs/>
+        </w:rPr>
+        <w:t>Blackjack</w:t>
+      </w:r>
+      <w:r>
+        <w:rPr>
+          <w:rFonts w:ascii="Calibri" w:eastAsia="Times New Roman" w:hAnsi="Calibri" w:cs="Calibri"/>
+          <w:b/>
+          <w:bCs/>
+        </w:rPr>
+        <w:t xml:space="preserve"> </w:t>
+      </w:r>
+    </w:p>
+    <w:p>
+      <w:pPr>
+        <w:numPr>
+          <w:ilvl w:val="0"/>
+          <w:numId w:val="1"/>
+        </w:numPr>
+        <w:spacing w:after="0" w:line="240" w:lineRule="auto"/>
+        <w:contextualSpacing/>
+        <w:textAlignment w:val="baseline"/>
+        <w:rPr>
+          <w:rFonts w:ascii="Calibri" w:eastAsia="Times New Roman" w:hAnsi="Calibri" w:cs="Calibri"/>
+          <w:iCs/>
+        </w:rPr>
+      </w:pPr>
+      <w:r>
+        <w:rPr>
+          <w:rFonts w:ascii="Calibri" w:eastAsia="Times New Roman" w:hAnsi="Calibri" w:cs="Calibri"/>
+          <w:iCs/>
+        </w:rPr>
+        <w:t>Blackjack is a simple blackjack game with the added feature of being able to see the</w:t>
+      </w:r>
+      <w:r>
+        <w:rPr>
+          <w:rFonts w:ascii="Calibri" w:eastAsia="Times New Roman" w:hAnsi="Calibri" w:cs="Calibri"/>
+          <w:iCs/>
+        </w:rPr>
+        <w:t xml:space="preserve"> </w:t>
+      </w:r>
+      <w:r>
+        <w:rPr>
+          <w:rFonts w:ascii="Calibri" w:eastAsia="Times New Roman" w:hAnsi="Calibri" w:cs="Calibri"/>
+          <w:iCs/>
+        </w:rPr>
+        <w:t>count as well as get suggestions on the most optimal move given the cards they have.</w:t>
+      </w:r>
+      <w:r>
+        <w:rPr>
+          <w:rFonts w:ascii="Calibri" w:eastAsia="Times New Roman" w:hAnsi="Calibri" w:cs="Calibri"/>
+          <w:iCs/>
+        </w:rPr>
+        <w:t xml:space="preserve"> </w:t>
+      </w:r>
+      <w:r>
+        <w:rPr>
+          <w:rFonts w:ascii="Calibri" w:eastAsia="Times New Roman" w:hAnsi="Calibri" w:cs="Calibri"/>
+          <w:iCs/>
+        </w:rPr>
+        <w:t>The mobile version features a training mode to help players memorize the basic strategy.</w:t>
+      </w:r>
+      <w:r>
+        <w:rPr>
+          <w:rFonts w:ascii="Calibri" w:eastAsia="Times New Roman" w:hAnsi="Calibri" w:cs="Calibri"/>
+          <w:iCs/>
+        </w:rPr>
+        <w:t xml:space="preserve"> </w:t>
+      </w:r>
+    </w:p>
+    <w:p>
+      <w:pPr>
+        <w:numPr>
+          <w:ilvl w:val="0"/>
+          <w:numId w:val="1"/>
+        </w:numPr>
+        <w:spacing w:after="0" w:line="240" w:lineRule="auto"/>
+        <w:contextualSpacing/>
+        <w:textAlignment w:val="baseline"/>
+        <w:rPr>
+          <w:rFonts w:ascii="Calibri" w:eastAsia="Times New Roman" w:hAnsi="Calibri" w:cs="Calibri"/>
+          <w:iCs/>
+        </w:rPr>
+      </w:pPr>
+      <w:r>
+        <w:rPr>
+          <w:rFonts w:ascii="Calibri" w:eastAsia="Times New Roman" w:hAnsi="Calibri" w:cs="Calibri"/>
+        </w:rPr>
+        <w:t xml:space="preserve">Front end </w:t>
+      </w:r>
+      <w:r>
+        <w:rPr>
+          <w:rFonts w:ascii="Calibri" w:eastAsia="Times New Roman" w:hAnsi="Calibri" w:cs="Calibri"/>
+        </w:rPr>
+        <w:t xml:space="preserve">web </w:t>
+      </w:r>
+      <w:r>
+        <w:rPr>
+          <w:rFonts w:ascii="Calibri" w:eastAsia="Times New Roman" w:hAnsi="Calibri" w:cs="Calibri"/>
+        </w:rPr>
+        <w:t>app built with HTML, CSS, and JavaScript</w:t>
+      </w:r>
+      <w:r>
+        <w:rPr>
+          <w:rFonts w:ascii="Calibri" w:eastAsia="Times New Roman" w:hAnsi="Calibri" w:cs="Calibri"/>
+        </w:rPr>
+        <w:t>. Android app built with React Native.</w:t>
+      </w:r>
+    </w:p>
+    <w:p>
+      <w:pPr>
+        <w:numPr>
+          <w:ilvl w:val="0"/>
+          <w:numId w:val="1"/>
+        </w:numPr>
+        <w:spacing w:after="0" w:line="240" w:lineRule="auto"/>
+        <w:contextualSpacing/>
+        <w:textAlignment w:val="baseline"/>
+        <w:rPr>
+          <w:rFonts w:ascii="Calibri" w:eastAsia="Times New Roman" w:hAnsi="Calibri" w:cs="Calibri"/>
+        </w:rPr>
+      </w:pPr>
+      <w:r>
+        <w:rPr>
+          <w:rStyle w:val="Hyperlink"/>
+          <w:rFonts w:ascii="Calibri" w:eastAsia="Times New Roman" w:hAnsi="Calibri" w:cs="Calibri"/>
+          <w:color w:val="auto"/>
+        </w:rPr>
+        <w:t>https://play.google.com/store/apps/details?id=blackjacknative.github.ajz003</w:t>
+      </w:r>
     </w:p>
     <w:p>
       <w:pPr>

</xml_diff>